<commit_message>
Mindmap für Quantum Computing
</commit_message>
<xml_diff>
--- a/Studium MW/Data Mining/Prüfungsrelevant.docx
+++ b/Studium MW/Data Mining/Prüfungsrelevant.docx
@@ -122,7 +122,15 @@
         </w:numPr>
       </w:pPr>
       <w:r>
-        <w:t>Zusammenhang Modellkomplexität &lt;-&gt; RMSE (Overfitting z.B.)</w:t>
+        <w:t>Zusammenhang Modellkomplexität &lt;-&gt; RMSE (</w:t>
+      </w:r>
+      <w:proofErr w:type="spellStart"/>
+      <w:r>
+        <w:t>Overfitting</w:t>
+      </w:r>
+      <w:proofErr w:type="spellEnd"/>
+      <w:r>
+        <w:t xml:space="preserve"> z.B.)</w:t>
       </w:r>
     </w:p>
     <w:p>
@@ -145,9 +153,19 @@
           <w:numId w:val="2"/>
         </w:numPr>
       </w:pPr>
-      <w:r>
-        <w:t>Warheits-/Konfussionsmatrix</w:t>
-      </w:r>
+      <w:proofErr w:type="spellStart"/>
+      <w:r>
+        <w:t>Warheits</w:t>
+      </w:r>
+      <w:proofErr w:type="spellEnd"/>
+      <w:r>
+        <w:t>-/</w:t>
+      </w:r>
+      <w:proofErr w:type="spellStart"/>
+      <w:r>
+        <w:t>Konfussionsmatrix</w:t>
+      </w:r>
+      <w:proofErr w:type="spellEnd"/>
     </w:p>
     <w:p>
       <w:pPr>
@@ -212,8 +230,13 @@
             <w:tcW w:w="3070" w:type="dxa"/>
           </w:tcPr>
           <w:p>
+            <w:proofErr w:type="spellStart"/>
             <w:r>
-              <w:t>Pred. Positiv</w:t>
+              <w:t>Pred</w:t>
+            </w:r>
+            <w:proofErr w:type="spellEnd"/>
+            <w:r>
+              <w:t>. Positiv</w:t>
             </w:r>
           </w:p>
         </w:tc>
@@ -232,8 +255,13 @@
             <w:tcW w:w="3071" w:type="dxa"/>
           </w:tcPr>
           <w:p>
+            <w:proofErr w:type="spellStart"/>
             <w:r>
-              <w:t>False Pos.</w:t>
+              <w:t>False</w:t>
+            </w:r>
+            <w:proofErr w:type="spellEnd"/>
+            <w:r>
+              <w:t xml:space="preserve"> Pos.</w:t>
             </w:r>
           </w:p>
         </w:tc>
@@ -244,8 +272,13 @@
             <w:tcW w:w="3070" w:type="dxa"/>
           </w:tcPr>
           <w:p>
+            <w:proofErr w:type="spellStart"/>
             <w:r>
-              <w:t>Pred. Negativ</w:t>
+              <w:t>Pred</w:t>
+            </w:r>
+            <w:proofErr w:type="spellEnd"/>
+            <w:r>
+              <w:t>. Negativ</w:t>
             </w:r>
           </w:p>
         </w:tc>
@@ -254,8 +287,13 @@
             <w:tcW w:w="3071" w:type="dxa"/>
           </w:tcPr>
           <w:p>
+            <w:proofErr w:type="spellStart"/>
             <w:r>
-              <w:t>False Neg.</w:t>
+              <w:t>False</w:t>
+            </w:r>
+            <w:proofErr w:type="spellEnd"/>
+            <w:r>
+              <w:t xml:space="preserve"> Neg.</w:t>
             </w:r>
           </w:p>
         </w:tc>
@@ -297,6 +335,35 @@
     <w:p>
       <w:r>
         <w:t>Recall Negative: TN/(TN+FP) (Spezifität)</w:t>
+      </w:r>
+    </w:p>
+    <w:p>
+      <w:r>
+        <w:t>Baseline-Modell: Modell ohne Intelligenz als Referenzwert (z.B. alle als Positive einstufen)</w:t>
+      </w:r>
+    </w:p>
+    <w:p/>
+    <w:p>
+      <w:r>
+        <w:t xml:space="preserve">Clustern nach Länge &amp; Breite nach k-NN (NN=Next </w:t>
+      </w:r>
+      <w:proofErr w:type="spellStart"/>
+      <w:r>
+        <w:t>Neighbors</w:t>
+      </w:r>
+      <w:proofErr w:type="spellEnd"/>
+      <w:r>
+        <w:t>)</w:t>
+      </w:r>
+    </w:p>
+    <w:p>
+      <w:r>
+        <w:t>Aufgabe: gegeben ist Koordinatensystem mit Messpunkten, Vorhersage der Klasse eines Clusters mit k Datenpunkten, ausgehend von n Ausgangspunkten.</w:t>
+      </w:r>
+    </w:p>
+    <w:p>
+      <w:r>
+        <w:t>Suche nach den k nächstgelegenen Datenpunkten, zählen der Klassenzugehörigkeit, dann Klasseneinteilung des Clusters nach am stärksten vertretener Klasse. Datenpunkte können zu mehreren Clustern gehören.</w:t>
       </w:r>
       <w:bookmarkStart w:id="0" w:name="_GoBack"/>
       <w:bookmarkEnd w:id="0"/>

</xml_diff>

<commit_message>
Finales Poster und aktuelle DM-Mitschriften
</commit_message>
<xml_diff>
--- a/Studium MW/Data Mining/Prüfungsrelevant.docx
+++ b/Studium MW/Data Mining/Prüfungsrelevant.docx
@@ -339,6 +339,17 @@
     </w:p>
     <w:p>
       <w:r>
+        <w:t>Bedingte Wahrscheinlichkeiten: P(H|D)=P(D|H)*P(H)/P(D) (Wahrscheinlichkeit, dass H wenn D)</w:t>
+      </w:r>
+    </w:p>
+    <w:p>
+      <w:r>
+        <w:tab/>
+        <w:t>P(D)=P(D|H)*P(H)+P(D|!H)*P(!H)</w:t>
+      </w:r>
+    </w:p>
+    <w:p>
+      <w:r>
         <w:t>Baseline-Modell: Modell ohne Intelligenz als Referenzwert (z.B. alle als Positive einstufen)</w:t>
       </w:r>
     </w:p>
@@ -363,10 +374,1089 @@
     </w:p>
     <w:p>
       <w:r>
+        <w:lastRenderedPageBreak/>
         <w:t>Suche nach den k nächstgelegenen Datenpunkten, zählen der Klassenzugehörigkeit, dann Klasseneinteilung des Clusters nach am stärksten vertretener Klasse. Datenpunkte können zu mehreren Clustern gehören.</w:t>
+      </w:r>
+    </w:p>
+    <w:p/>
+    <w:p>
+      <w:pPr>
+        <w:pStyle w:val="berschrift1"/>
+      </w:pPr>
+      <w:proofErr w:type="spellStart"/>
+      <w:r>
+        <w:t>Bayes</w:t>
+      </w:r>
+      <w:r>
+        <w:t>scher</w:t>
+      </w:r>
+      <w:proofErr w:type="spellEnd"/>
+      <w:r>
+        <w:t xml:space="preserve"> </w:t>
+      </w:r>
+      <w:proofErr w:type="spellStart"/>
+      <w:r>
+        <w:t>Klassifikator</w:t>
+      </w:r>
+      <w:proofErr w:type="spellEnd"/>
+      <w:r>
+        <w:t xml:space="preserve">/Naive </w:t>
+      </w:r>
+      <w:proofErr w:type="spellStart"/>
+      <w:r>
+        <w:t>Bayes</w:t>
+      </w:r>
+      <w:proofErr w:type="spellEnd"/>
+    </w:p>
+    <w:p>
+      <w:r>
+        <w:t>Beispiel für 2 Klassen A und B:</w:t>
+      </w:r>
+      <w:r>
+        <w:br/>
+        <w:t>P(</w:t>
+      </w:r>
+      <w:proofErr w:type="spellStart"/>
+      <w:r>
+        <w:t>A|Daten</w:t>
+      </w:r>
+      <w:proofErr w:type="spellEnd"/>
+      <w:r>
+        <w:t>) &gt; P(</w:t>
+      </w:r>
+      <w:proofErr w:type="spellStart"/>
+      <w:r>
+        <w:t>B|Daten</w:t>
+      </w:r>
+      <w:proofErr w:type="spellEnd"/>
+      <w:r>
+        <w:t>) dann A, sonst B</w:t>
+      </w:r>
+    </w:p>
+    <w:tbl>
+      <w:tblPr>
+        <w:tblStyle w:val="Tabellenraster"/>
+        <w:tblW w:w="0" w:type="auto"/>
+        <w:tblLook w:val="04A0" w:firstRow="1" w:lastRow="0" w:firstColumn="1" w:lastColumn="0" w:noHBand="0" w:noVBand="1"/>
+      </w:tblPr>
+      <w:tblGrid>
+        <w:gridCol w:w="2303"/>
+        <w:gridCol w:w="2303"/>
+        <w:gridCol w:w="2303"/>
+        <w:gridCol w:w="2303"/>
+      </w:tblGrid>
+      <w:tr>
+        <w:tc>
+          <w:tcPr>
+            <w:tcW w:w="2303" w:type="dxa"/>
+          </w:tcPr>
+          <w:p>
+            <w:r>
+              <w:t>Alter</w:t>
+            </w:r>
+          </w:p>
+        </w:tc>
+        <w:tc>
+          <w:tcPr>
+            <w:tcW w:w="2303" w:type="dxa"/>
+          </w:tcPr>
+          <w:p>
+            <w:r>
+              <w:t>Einkommen</w:t>
+            </w:r>
+          </w:p>
+        </w:tc>
+        <w:tc>
+          <w:tcPr>
+            <w:tcW w:w="2303" w:type="dxa"/>
+          </w:tcPr>
+          <w:p>
+            <w:r>
+              <w:t>Akademiker</w:t>
+            </w:r>
+          </w:p>
+        </w:tc>
+        <w:tc>
+          <w:tcPr>
+            <w:tcW w:w="2303" w:type="dxa"/>
+          </w:tcPr>
+          <w:p>
+            <w:r>
+              <w:t>Kredit gewähren?</w:t>
+            </w:r>
+          </w:p>
+        </w:tc>
+      </w:tr>
+      <w:tr>
+        <w:tc>
+          <w:tcPr>
+            <w:tcW w:w="2303" w:type="dxa"/>
+          </w:tcPr>
+          <w:p>
+            <w:r>
+              <w:t>Jung</w:t>
+            </w:r>
+          </w:p>
+        </w:tc>
+        <w:tc>
+          <w:tcPr>
+            <w:tcW w:w="2303" w:type="dxa"/>
+          </w:tcPr>
+          <w:p>
+            <w:r>
+              <w:t>Hoch</w:t>
+            </w:r>
+          </w:p>
+        </w:tc>
+        <w:tc>
+          <w:tcPr>
+            <w:tcW w:w="2303" w:type="dxa"/>
+          </w:tcPr>
+          <w:p>
+            <w:r>
+              <w:t>0</w:t>
+            </w:r>
+          </w:p>
+        </w:tc>
+        <w:tc>
+          <w:tcPr>
+            <w:tcW w:w="2303" w:type="dxa"/>
+          </w:tcPr>
+          <w:p>
+            <w:r>
+              <w:t>0</w:t>
+            </w:r>
+          </w:p>
+        </w:tc>
+      </w:tr>
+      <w:tr>
+        <w:tc>
+          <w:tcPr>
+            <w:tcW w:w="2303" w:type="dxa"/>
+          </w:tcPr>
+          <w:p>
+            <w:r>
+              <w:t>Jung</w:t>
+            </w:r>
+          </w:p>
+        </w:tc>
+        <w:tc>
+          <w:tcPr>
+            <w:tcW w:w="2303" w:type="dxa"/>
+          </w:tcPr>
+          <w:p>
+            <w:r>
+              <w:t>Hoch</w:t>
+            </w:r>
+          </w:p>
+        </w:tc>
+        <w:tc>
+          <w:tcPr>
+            <w:tcW w:w="2303" w:type="dxa"/>
+          </w:tcPr>
+          <w:p>
+            <w:r>
+              <w:t>0</w:t>
+            </w:r>
+          </w:p>
+        </w:tc>
+        <w:tc>
+          <w:tcPr>
+            <w:tcW w:w="2303" w:type="dxa"/>
+          </w:tcPr>
+          <w:p>
+            <w:r>
+              <w:t>0</w:t>
+            </w:r>
+          </w:p>
+        </w:tc>
+      </w:tr>
+      <w:tr>
+        <w:tc>
+          <w:tcPr>
+            <w:tcW w:w="2303" w:type="dxa"/>
+          </w:tcPr>
+          <w:p>
+            <w:r>
+              <w:t>Mittel</w:t>
+            </w:r>
+          </w:p>
+        </w:tc>
+        <w:tc>
+          <w:tcPr>
+            <w:tcW w:w="2303" w:type="dxa"/>
+          </w:tcPr>
+          <w:p>
+            <w:r>
+              <w:t>Hoch</w:t>
+            </w:r>
+          </w:p>
+        </w:tc>
+        <w:tc>
+          <w:tcPr>
+            <w:tcW w:w="2303" w:type="dxa"/>
+          </w:tcPr>
+          <w:p>
+            <w:r>
+              <w:t>0</w:t>
+            </w:r>
+          </w:p>
+        </w:tc>
+        <w:tc>
+          <w:tcPr>
+            <w:tcW w:w="2303" w:type="dxa"/>
+          </w:tcPr>
+          <w:p>
+            <w:r>
+              <w:t>1</w:t>
+            </w:r>
+          </w:p>
+        </w:tc>
+      </w:tr>
+      <w:tr>
+        <w:tc>
+          <w:tcPr>
+            <w:tcW w:w="2303" w:type="dxa"/>
+          </w:tcPr>
+          <w:p>
+            <w:r>
+              <w:t>Alt</w:t>
+            </w:r>
+          </w:p>
+        </w:tc>
+        <w:tc>
+          <w:tcPr>
+            <w:tcW w:w="2303" w:type="dxa"/>
+          </w:tcPr>
+          <w:p>
+            <w:r>
+              <w:t>Mittel</w:t>
+            </w:r>
+          </w:p>
+        </w:tc>
+        <w:tc>
+          <w:tcPr>
+            <w:tcW w:w="2303" w:type="dxa"/>
+          </w:tcPr>
+          <w:p>
+            <w:r>
+              <w:t>0</w:t>
+            </w:r>
+          </w:p>
+        </w:tc>
+        <w:tc>
+          <w:tcPr>
+            <w:tcW w:w="2303" w:type="dxa"/>
+          </w:tcPr>
+          <w:p>
+            <w:r>
+              <w:t>1</w:t>
+            </w:r>
+          </w:p>
+        </w:tc>
+      </w:tr>
+      <w:tr>
+        <w:tc>
+          <w:tcPr>
+            <w:tcW w:w="2303" w:type="dxa"/>
+          </w:tcPr>
+          <w:p>
+            <w:r>
+              <w:t>Alt</w:t>
+            </w:r>
+          </w:p>
+        </w:tc>
+        <w:tc>
+          <w:tcPr>
+            <w:tcW w:w="2303" w:type="dxa"/>
+          </w:tcPr>
+          <w:p>
+            <w:r>
+              <w:t>Niedrig</w:t>
+            </w:r>
+          </w:p>
+        </w:tc>
+        <w:tc>
+          <w:tcPr>
+            <w:tcW w:w="2303" w:type="dxa"/>
+          </w:tcPr>
+          <w:p>
+            <w:r>
+              <w:t>1</w:t>
+            </w:r>
+          </w:p>
+        </w:tc>
+        <w:tc>
+          <w:tcPr>
+            <w:tcW w:w="2303" w:type="dxa"/>
+          </w:tcPr>
+          <w:p>
+            <w:r>
+              <w:t>1</w:t>
+            </w:r>
+          </w:p>
+        </w:tc>
+      </w:tr>
+      <w:tr>
+        <w:tc>
+          <w:tcPr>
+            <w:tcW w:w="2303" w:type="dxa"/>
+          </w:tcPr>
+          <w:p>
+            <w:r>
+              <w:t>Alt</w:t>
+            </w:r>
+          </w:p>
+        </w:tc>
+        <w:tc>
+          <w:tcPr>
+            <w:tcW w:w="2303" w:type="dxa"/>
+          </w:tcPr>
+          <w:p>
+            <w:r>
+              <w:t>Niedrig</w:t>
+            </w:r>
+          </w:p>
+        </w:tc>
+        <w:tc>
+          <w:tcPr>
+            <w:tcW w:w="2303" w:type="dxa"/>
+          </w:tcPr>
+          <w:p>
+            <w:r>
+              <w:t>1</w:t>
+            </w:r>
+          </w:p>
+        </w:tc>
+        <w:tc>
+          <w:tcPr>
+            <w:tcW w:w="2303" w:type="dxa"/>
+          </w:tcPr>
+          <w:p>
+            <w:r>
+              <w:t>0</w:t>
+            </w:r>
+          </w:p>
+        </w:tc>
+      </w:tr>
+      <w:tr>
+        <w:tc>
+          <w:tcPr>
+            <w:tcW w:w="2303" w:type="dxa"/>
+          </w:tcPr>
+          <w:p>
+            <w:r>
+              <w:t>mittel</w:t>
+            </w:r>
+          </w:p>
+        </w:tc>
+        <w:tc>
+          <w:tcPr>
+            <w:tcW w:w="2303" w:type="dxa"/>
+          </w:tcPr>
+          <w:p>
+            <w:r>
+              <w:t>Niedrig</w:t>
+            </w:r>
+          </w:p>
+        </w:tc>
+        <w:tc>
+          <w:tcPr>
+            <w:tcW w:w="2303" w:type="dxa"/>
+          </w:tcPr>
+          <w:p>
+            <w:r>
+              <w:t>1</w:t>
+            </w:r>
+          </w:p>
+        </w:tc>
+        <w:tc>
+          <w:tcPr>
+            <w:tcW w:w="2303" w:type="dxa"/>
+          </w:tcPr>
+          <w:p>
+            <w:r>
+              <w:t>1</w:t>
+            </w:r>
+          </w:p>
+        </w:tc>
+      </w:tr>
+      <w:tr>
+        <w:tc>
+          <w:tcPr>
+            <w:tcW w:w="2303" w:type="dxa"/>
+          </w:tcPr>
+          <w:p>
+            <w:r>
+              <w:t>Jung</w:t>
+            </w:r>
+          </w:p>
+        </w:tc>
+        <w:tc>
+          <w:tcPr>
+            <w:tcW w:w="2303" w:type="dxa"/>
+          </w:tcPr>
+          <w:p>
+            <w:r>
+              <w:t>Mittel</w:t>
+            </w:r>
+          </w:p>
+        </w:tc>
+        <w:tc>
+          <w:tcPr>
+            <w:tcW w:w="2303" w:type="dxa"/>
+          </w:tcPr>
+          <w:p>
+            <w:r>
+              <w:t>0</w:t>
+            </w:r>
+          </w:p>
+        </w:tc>
+        <w:tc>
+          <w:tcPr>
+            <w:tcW w:w="2303" w:type="dxa"/>
+          </w:tcPr>
+          <w:p>
+            <w:r>
+              <w:t>0</w:t>
+            </w:r>
+          </w:p>
+        </w:tc>
+      </w:tr>
+      <w:tr>
+        <w:tc>
+          <w:tcPr>
+            <w:tcW w:w="2303" w:type="dxa"/>
+          </w:tcPr>
+          <w:p>
+            <w:r>
+              <w:t>Jung</w:t>
+            </w:r>
+          </w:p>
+        </w:tc>
+        <w:tc>
+          <w:tcPr>
+            <w:tcW w:w="2303" w:type="dxa"/>
+          </w:tcPr>
+          <w:p>
+            <w:r>
+              <w:t>Niedrig</w:t>
+            </w:r>
+          </w:p>
+        </w:tc>
+        <w:tc>
+          <w:tcPr>
+            <w:tcW w:w="2303" w:type="dxa"/>
+          </w:tcPr>
+          <w:p>
+            <w:r>
+              <w:t>1</w:t>
+            </w:r>
+          </w:p>
+        </w:tc>
+        <w:tc>
+          <w:tcPr>
+            <w:tcW w:w="2303" w:type="dxa"/>
+          </w:tcPr>
+          <w:p>
+            <w:r>
+              <w:t>1</w:t>
+            </w:r>
+          </w:p>
+        </w:tc>
+      </w:tr>
+      <w:tr>
+        <w:tc>
+          <w:tcPr>
+            <w:tcW w:w="2303" w:type="dxa"/>
+          </w:tcPr>
+          <w:p>
+            <w:r>
+              <w:t>alt</w:t>
+            </w:r>
+          </w:p>
+        </w:tc>
+        <w:tc>
+          <w:tcPr>
+            <w:tcW w:w="2303" w:type="dxa"/>
+          </w:tcPr>
+          <w:p>
+            <w:r>
+              <w:t>mittel</w:t>
+            </w:r>
+          </w:p>
+        </w:tc>
+        <w:tc>
+          <w:tcPr>
+            <w:tcW w:w="2303" w:type="dxa"/>
+          </w:tcPr>
+          <w:p>
+            <w:r>
+              <w:t>1</w:t>
+            </w:r>
+          </w:p>
+        </w:tc>
+        <w:tc>
+          <w:tcPr>
+            <w:tcW w:w="2303" w:type="dxa"/>
+          </w:tcPr>
+          <w:p>
+            <w:r>
+              <w:t>1</w:t>
+            </w:r>
+          </w:p>
+        </w:tc>
+      </w:tr>
+    </w:tbl>
+    <w:p/>
+    <w:p>
+      <w:pPr>
+        <w:rPr>
+          <w:b/>
+        </w:rPr>
+      </w:pPr>
+      <w:r>
+        <w:rPr>
+          <w:b/>
+        </w:rPr>
+        <w:t xml:space="preserve">Datensatz: </w:t>
+      </w:r>
+      <w:r>
+        <w:rPr>
+          <w:b/>
+        </w:rPr>
+        <w:t>Alter=jung</w:t>
+      </w:r>
+    </w:p>
+    <w:p>
+      <w:r>
+        <w:t>P(</w:t>
+      </w:r>
+      <w:proofErr w:type="spellStart"/>
+      <w:r>
+        <w:t>ja|jung</w:t>
+      </w:r>
+      <w:proofErr w:type="spellEnd"/>
+      <w:r>
+        <w:t>)=P(</w:t>
+      </w:r>
+      <w:proofErr w:type="spellStart"/>
+      <w:r>
+        <w:t>jung|ja</w:t>
+      </w:r>
+      <w:proofErr w:type="spellEnd"/>
+      <w:r>
+        <w:t>)*P(ja)/P(jung) &gt; P(</w:t>
+      </w:r>
+      <w:proofErr w:type="spellStart"/>
+      <w:r>
+        <w:t>nein|jung</w:t>
+      </w:r>
+      <w:proofErr w:type="spellEnd"/>
+      <w:r>
+        <w:t>) ?</w:t>
+      </w:r>
+      <w:r>
+        <w:br/>
+        <w:t>//P(jung) muss nicht berechnet werden, da auch in  Vergleichsformel enthalten</w:t>
+      </w:r>
+    </w:p>
+    <w:p>
+      <w:r>
+        <w:t>P(ja)=6/10</w:t>
+      </w:r>
+    </w:p>
+    <w:p>
+      <w:r>
+        <w:t>P(</w:t>
+      </w:r>
+      <w:proofErr w:type="spellStart"/>
+      <w:r>
+        <w:t>jung|ja</w:t>
+      </w:r>
+      <w:proofErr w:type="spellEnd"/>
+      <w:r>
+        <w:t>)=1/6  (6 DS sind „ja“, 1 davon ist „jung“)</w:t>
+      </w:r>
+    </w:p>
+    <w:p>
+      <w:r>
+        <w:t>P(nein)=4/10</w:t>
+      </w:r>
+    </w:p>
+    <w:p>
+      <w:r>
+        <w:t>P(</w:t>
+      </w:r>
+      <w:proofErr w:type="spellStart"/>
+      <w:r>
+        <w:t>jung|nein</w:t>
+      </w:r>
+      <w:proofErr w:type="spellEnd"/>
+      <w:r>
+        <w:t>)=3/4</w:t>
+      </w:r>
+    </w:p>
+    <w:p>
+      <w:r>
+        <w:t>P(</w:t>
+      </w:r>
+      <w:proofErr w:type="spellStart"/>
+      <w:r>
+        <w:t>ja|jung</w:t>
+      </w:r>
+      <w:proofErr w:type="spellEnd"/>
+      <w:r>
+        <w:t>)</w:t>
+      </w:r>
+      <w:r>
+        <w:t xml:space="preserve"> = 1/10</w:t>
+      </w:r>
+      <w:r>
+        <w:t xml:space="preserve"> (durch P(jung))</w:t>
+      </w:r>
+      <w:r>
+        <w:br/>
+      </w:r>
+      <w:r>
+        <w:t>P(</w:t>
+      </w:r>
+      <w:proofErr w:type="spellStart"/>
+      <w:r>
+        <w:t>nein|jung</w:t>
+      </w:r>
+      <w:proofErr w:type="spellEnd"/>
+      <w:r>
+        <w:t>)</w:t>
+      </w:r>
+      <w:r>
+        <w:t xml:space="preserve"> = 3/10</w:t>
+      </w:r>
+      <w:r>
+        <w:t xml:space="preserve"> (durch P(jung))</w:t>
+      </w:r>
+      <w:r>
+        <w:br/>
+        <w:t xml:space="preserve">=&gt; Junge Leute haben eine höhere </w:t>
+      </w:r>
+      <w:proofErr w:type="spellStart"/>
+      <w:r>
+        <w:t>Wahrscheinlichheit</w:t>
+      </w:r>
+      <w:proofErr w:type="spellEnd"/>
+      <w:r>
+        <w:t>, keinen Kredit zu erhalten</w:t>
+      </w:r>
+    </w:p>
+    <w:p>
+      <w:pPr>
+        <w:rPr>
+          <w:u w:val="single"/>
+        </w:rPr>
+      </w:pPr>
+      <w:r>
+        <w:rPr>
+          <w:u w:val="single"/>
+        </w:rPr>
+        <w:t>Konfidenz C</w:t>
+      </w:r>
+    </w:p>
+    <w:p>
+      <w:r>
+        <w:t>C(ja)=P(</w:t>
+      </w:r>
+      <w:proofErr w:type="spellStart"/>
+      <w:r>
+        <w:t>ja|Daten</w:t>
+      </w:r>
+      <w:proofErr w:type="spellEnd"/>
+      <w:r>
+        <w:t>)/(P(</w:t>
+      </w:r>
+      <w:proofErr w:type="spellStart"/>
+      <w:r>
+        <w:t>Ja|Daten</w:t>
+      </w:r>
+      <w:proofErr w:type="spellEnd"/>
+      <w:r>
+        <w:t>)+P(</w:t>
+      </w:r>
+      <w:proofErr w:type="spellStart"/>
+      <w:r>
+        <w:t>Nein|Daten</w:t>
+      </w:r>
+      <w:proofErr w:type="spellEnd"/>
+      <w:r>
+        <w:t>)) = 0,1/(0,1+0,3)=1/4</w:t>
+      </w:r>
+    </w:p>
+    <w:p>
+      <w:proofErr w:type="spellStart"/>
+      <w:r>
+        <w:t>Conf</w:t>
+      </w:r>
+      <w:proofErr w:type="spellEnd"/>
+      <w:r>
+        <w:t>(nein)=P(</w:t>
+      </w:r>
+      <w:proofErr w:type="spellStart"/>
+      <w:r>
+        <w:t>nein|Daten</w:t>
+      </w:r>
+      <w:proofErr w:type="spellEnd"/>
+      <w:r>
+        <w:t>)/(P(</w:t>
+      </w:r>
+      <w:proofErr w:type="spellStart"/>
+      <w:r>
+        <w:t>ja|Daten</w:t>
+      </w:r>
+      <w:proofErr w:type="spellEnd"/>
+      <w:r>
+        <w:t>)+P(</w:t>
+      </w:r>
+      <w:proofErr w:type="spellStart"/>
+      <w:r>
+        <w:t>nein|Daten</w:t>
+      </w:r>
+      <w:proofErr w:type="spellEnd"/>
+      <w:r>
+        <w:t>)) = ¾</w:t>
+      </w:r>
+    </w:p>
+    <w:p>
+      <w:pPr>
+        <w:rPr>
+          <w:b/>
+        </w:rPr>
+      </w:pPr>
+      <w:r>
+        <w:rPr>
+          <w:b/>
+        </w:rPr>
+        <w:t>Datensatz: Alter=jung; Einkommen=hoch</w:t>
+      </w:r>
+      <w:r>
+        <w:rPr>
+          <w:b/>
+        </w:rPr>
+        <w:t>; Akademiker=nein</w:t>
+      </w:r>
+    </w:p>
+    <w:p>
+      <w:r>
+        <w:t>P(ja|{jung, hoch, nein})=P(</w:t>
+      </w:r>
+      <w:proofErr w:type="spellStart"/>
+      <w:r>
+        <w:t>jung</w:t>
+      </w:r>
+      <w:r>
+        <w:t>|j</w:t>
+      </w:r>
+      <w:r>
+        <w:t>a</w:t>
+      </w:r>
+      <w:proofErr w:type="spellEnd"/>
+      <w:r>
+        <w:t>)*P(</w:t>
+      </w:r>
+      <w:proofErr w:type="spellStart"/>
+      <w:r>
+        <w:t>hoch</w:t>
+      </w:r>
+      <w:r>
+        <w:t>|</w:t>
+      </w:r>
+      <w:r>
+        <w:t>ja</w:t>
+      </w:r>
+      <w:proofErr w:type="spellEnd"/>
+      <w:r>
+        <w:t>)*P(</w:t>
+      </w:r>
+      <w:proofErr w:type="spellStart"/>
+      <w:r>
+        <w:t>keinAkademiker</w:t>
+      </w:r>
+      <w:r>
+        <w:t>|</w:t>
+      </w:r>
+      <w:r>
+        <w:t>ja</w:t>
+      </w:r>
+      <w:proofErr w:type="spellEnd"/>
+      <w:r>
+        <w:t>)</w:t>
+      </w:r>
+      <w:r>
+        <w:t>*P(ja) =1/6*1/6*2/6*6/10=0,555</w:t>
+      </w:r>
+      <w:r>
+        <w:br/>
+      </w:r>
+      <w:r>
+        <w:t>P(</w:t>
+      </w:r>
+      <w:r>
+        <w:t>nein</w:t>
+      </w:r>
+      <w:r>
+        <w:t>|{jung, hoch, nein})=P(</w:t>
+      </w:r>
+      <w:proofErr w:type="spellStart"/>
+      <w:r>
+        <w:t>jung|</w:t>
+      </w:r>
+      <w:r>
+        <w:t>nein</w:t>
+      </w:r>
+      <w:proofErr w:type="spellEnd"/>
+      <w:r>
+        <w:t>)*P(</w:t>
+      </w:r>
+      <w:proofErr w:type="spellStart"/>
+      <w:r>
+        <w:t>hoch|</w:t>
+      </w:r>
+      <w:r>
+        <w:t>nein</w:t>
+      </w:r>
+      <w:proofErr w:type="spellEnd"/>
+      <w:r>
+        <w:t>)*P(</w:t>
+      </w:r>
+      <w:proofErr w:type="spellStart"/>
+      <w:r>
+        <w:t>keinAkademiker|</w:t>
+      </w:r>
+      <w:r>
+        <w:t>nein</w:t>
+      </w:r>
+      <w:proofErr w:type="spellEnd"/>
+      <w:r>
+        <w:t>)*P(</w:t>
+      </w:r>
+      <w:r>
+        <w:t>nein</w:t>
+      </w:r>
+      <w:r>
+        <w:t>)</w:t>
+      </w:r>
+      <w:r>
+        <w:t xml:space="preserve"> </w:t>
+      </w:r>
+      <w:r>
+        <w:lastRenderedPageBreak/>
+        <w:t>=</w:t>
+      </w:r>
+      <w:r>
+        <w:t>3/4*2/4*3/4*4/10=11,25</w:t>
+      </w:r>
+      <w:r>
+        <w:br/>
+      </w:r>
+      <w:proofErr w:type="spellStart"/>
+      <w:r>
+        <w:t>Confidenz</w:t>
+      </w:r>
+      <w:proofErr w:type="spellEnd"/>
+      <w:r>
+        <w:t>(nein)=95%</w:t>
+      </w:r>
+      <w:r>
+        <w:br/>
+      </w:r>
+      <w:proofErr w:type="spellStart"/>
+      <w:r>
+        <w:t>Confidenz</w:t>
+      </w:r>
+      <w:proofErr w:type="spellEnd"/>
+      <w:r>
+        <w:t>(ja)=5%</w:t>
+      </w:r>
+    </w:p>
+    <w:p>
+      <w:r>
+        <w:t>=&gt;Keine Kredite für junge Menschen mit hohem Einkommen die keine Akademiker sind.</w:t>
+      </w:r>
+    </w:p>
+    <w:p>
+      <w:pPr>
+        <w:rPr>
+          <w:b/>
+        </w:rPr>
+      </w:pPr>
+      <w:r>
+        <w:rPr>
+          <w:b/>
+        </w:rPr>
+        <w:t>Datensatz:</w:t>
+      </w:r>
+      <w:r>
+        <w:rPr>
+          <w:b/>
+        </w:rPr>
+        <w:t xml:space="preserve"> D=</w:t>
+      </w:r>
+      <w:r>
+        <w:rPr>
+          <w:b/>
+        </w:rPr>
+        <w:t>{mittel; hoch; Akademiker}</w:t>
+      </w:r>
+    </w:p>
+    <w:p>
+      <w:r>
+        <w:t>P(</w:t>
+      </w:r>
+      <w:proofErr w:type="spellStart"/>
+      <w:r>
+        <w:t>nein|D</w:t>
+      </w:r>
+      <w:proofErr w:type="spellEnd"/>
+      <w:r>
+        <w:t>)=P(</w:t>
+      </w:r>
+      <w:proofErr w:type="spellStart"/>
+      <w:r>
+        <w:t>mittel|nein</w:t>
+      </w:r>
+      <w:proofErr w:type="spellEnd"/>
+      <w:r>
+        <w:t>)*P(</w:t>
+      </w:r>
+      <w:proofErr w:type="spellStart"/>
+      <w:r>
+        <w:t>hoch|nein</w:t>
+      </w:r>
+      <w:proofErr w:type="spellEnd"/>
+      <w:r>
+        <w:t xml:space="preserve">)…=0/4*…=0 -&gt; </w:t>
+      </w:r>
+      <w:r>
+        <w:rPr>
+          <w:b/>
+        </w:rPr>
+        <w:t xml:space="preserve">Zero </w:t>
+      </w:r>
+      <w:proofErr w:type="spellStart"/>
+      <w:r>
+        <w:rPr>
+          <w:b/>
+        </w:rPr>
+        <w:t>Frequency</w:t>
+      </w:r>
+      <w:proofErr w:type="spellEnd"/>
+      <w:r>
+        <w:rPr>
+          <w:b/>
+        </w:rPr>
+        <w:t xml:space="preserve"> Problem</w:t>
+      </w:r>
+      <w:r>
+        <w:t xml:space="preserve"> -&gt; Fall tritt in Lerndaten nicht auf.</w:t>
+      </w:r>
+    </w:p>
+    <w:p>
+      <w:r>
+        <w:rPr>
+          <w:u w:val="single"/>
+        </w:rPr>
+        <w:t>Lösung: Laplace-Korrektur</w:t>
+      </w:r>
+      <w:r>
+        <w:rPr>
+          <w:u w:val="single"/>
+        </w:rPr>
+        <w:br/>
+      </w:r>
+      <w:r>
+        <w:t>„Hinzufügen“ des Falls. Außerdem hinzufügen des Gegenfalls, um Einfluss niedrig zu halten.</w:t>
+      </w:r>
+      <w:r>
+        <w:br/>
+        <w:t>-&gt; Einfügen: 1 alter, 1 junger, 1 mittlerer mit nein, nicht in Tabelle schreiben, sondern einfach in die Häufigkeiten aufrechnen. =&gt; P(</w:t>
+      </w:r>
+      <w:proofErr w:type="spellStart"/>
+      <w:r>
+        <w:t>mittel|nein</w:t>
+      </w:r>
+      <w:proofErr w:type="spellEnd"/>
+      <w:r>
+        <w:t>)=0+1/4+1  P(</w:t>
+      </w:r>
+      <w:proofErr w:type="spellStart"/>
+      <w:r>
+        <w:t>jung|nein</w:t>
+      </w:r>
+      <w:proofErr w:type="spellEnd"/>
+      <w:r>
+        <w:t>)= 3+1/4+1  P(</w:t>
+      </w:r>
+      <w:proofErr w:type="spellStart"/>
+      <w:r>
+        <w:t>alt|nein</w:t>
+      </w:r>
+      <w:proofErr w:type="spellEnd"/>
+      <w:r>
+        <w:t>)=1+1/4+1</w:t>
+      </w:r>
+    </w:p>
+    <w:p>
+      <w:pPr>
+        <w:rPr>
+          <w:b/>
+        </w:rPr>
+      </w:pPr>
+      <w:r>
+        <w:rPr>
+          <w:b/>
+        </w:rPr>
+        <w:t>Weiteres Problem: Numerische Attribute (Zusatz! Nicht Prüfungsrelevant)</w:t>
+      </w:r>
+    </w:p>
+    <w:p>
+      <w:r>
+        <w:t>Zusätzliches Attribut „Gehalt“</w:t>
+      </w:r>
+    </w:p>
+    <w:p>
+      <w:r>
+        <w:t xml:space="preserve">P(5000|ja) -&gt; Annahme einer </w:t>
+      </w:r>
+      <w:proofErr w:type="spellStart"/>
+      <w:r>
+        <w:t>gausschen</w:t>
+      </w:r>
+      <w:proofErr w:type="spellEnd"/>
+      <w:r>
+        <w:t xml:space="preserve"> Normalve</w:t>
       </w:r>
       <w:bookmarkStart w:id="0" w:name="_GoBack"/>
       <w:bookmarkEnd w:id="0"/>
+      <w:r>
+        <w:t>rteilung</w:t>
+      </w:r>
+      <w:r>
+        <w:t xml:space="preserve"> über die Gehälter in der jeweiligen Klasse</w:t>
+      </w:r>
+      <w:r>
+        <w:t xml:space="preserve"> mit Mittelwert und Standardabweichung</w:t>
+      </w:r>
+    </w:p>
+    <w:p>
+      <w:pPr>
+        <w:rPr>
+          <w:i/>
+        </w:rPr>
+      </w:pPr>
+      <w:r>
+        <w:rPr>
+          <w:i/>
+        </w:rPr>
+        <w:t>Übungsaufgaben: Übungsaufgaben Data Mining 4</w:t>
+      </w:r>
     </w:p>
     <w:sectPr>
       <w:pgSz w:w="11906" w:h="16838"/>
@@ -1007,6 +2097,29 @@
     <w:name w:val="Normal"/>
     <w:qFormat/>
   </w:style>
+  <w:style w:type="paragraph" w:styleId="berschrift1">
+    <w:name w:val="heading 1"/>
+    <w:basedOn w:val="Standard"/>
+    <w:next w:val="Standard"/>
+    <w:link w:val="berschrift1Zchn"/>
+    <w:uiPriority w:val="9"/>
+    <w:qFormat/>
+    <w:rsid w:val="00D932E0"/>
+    <w:pPr>
+      <w:keepNext/>
+      <w:keepLines/>
+      <w:spacing w:before="480" w:after="0"/>
+      <w:outlineLvl w:val="0"/>
+    </w:pPr>
+    <w:rPr>
+      <w:rFonts w:asciiTheme="majorHAnsi" w:eastAsiaTheme="majorEastAsia" w:hAnsiTheme="majorHAnsi" w:cstheme="majorBidi"/>
+      <w:b/>
+      <w:bCs/>
+      <w:color w:val="365F91" w:themeColor="accent1" w:themeShade="BF"/>
+      <w:sz w:val="28"/>
+      <w:szCs w:val="28"/>
+    </w:rPr>
+  </w:style>
   <w:style w:type="character" w:default="1" w:styleId="Absatz-Standardschriftart">
     <w:name w:val="Default Paragraph Font"/>
     <w:uiPriority w:val="1"/>
@@ -1063,6 +2176,21 @@
         <w:insideV w:val="single" w:sz="4" w:space="0" w:color="auto"/>
       </w:tblBorders>
     </w:tblPr>
+  </w:style>
+  <w:style w:type="character" w:customStyle="1" w:styleId="berschrift1Zchn">
+    <w:name w:val="Überschrift 1 Zchn"/>
+    <w:basedOn w:val="Absatz-Standardschriftart"/>
+    <w:link w:val="berschrift1"/>
+    <w:uiPriority w:val="9"/>
+    <w:rsid w:val="00D932E0"/>
+    <w:rPr>
+      <w:rFonts w:asciiTheme="majorHAnsi" w:eastAsiaTheme="majorEastAsia" w:hAnsiTheme="majorHAnsi" w:cstheme="majorBidi"/>
+      <w:b/>
+      <w:bCs/>
+      <w:color w:val="365F91" w:themeColor="accent1" w:themeShade="BF"/>
+      <w:sz w:val="28"/>
+      <w:szCs w:val="28"/>
+    </w:rPr>
   </w:style>
 </w:styles>
 </file>
@@ -1227,6 +2355,29 @@
     <w:name w:val="Normal"/>
     <w:qFormat/>
   </w:style>
+  <w:style w:type="paragraph" w:styleId="berschrift1">
+    <w:name w:val="heading 1"/>
+    <w:basedOn w:val="Standard"/>
+    <w:next w:val="Standard"/>
+    <w:link w:val="berschrift1Zchn"/>
+    <w:uiPriority w:val="9"/>
+    <w:qFormat/>
+    <w:rsid w:val="00D932E0"/>
+    <w:pPr>
+      <w:keepNext/>
+      <w:keepLines/>
+      <w:spacing w:before="480" w:after="0"/>
+      <w:outlineLvl w:val="0"/>
+    </w:pPr>
+    <w:rPr>
+      <w:rFonts w:asciiTheme="majorHAnsi" w:eastAsiaTheme="majorEastAsia" w:hAnsiTheme="majorHAnsi" w:cstheme="majorBidi"/>
+      <w:b/>
+      <w:bCs/>
+      <w:color w:val="365F91" w:themeColor="accent1" w:themeShade="BF"/>
+      <w:sz w:val="28"/>
+      <w:szCs w:val="28"/>
+    </w:rPr>
+  </w:style>
   <w:style w:type="character" w:default="1" w:styleId="Absatz-Standardschriftart">
     <w:name w:val="Default Paragraph Font"/>
     <w:uiPriority w:val="1"/>
@@ -1283,6 +2434,21 @@
         <w:insideV w:val="single" w:sz="4" w:space="0" w:color="auto"/>
       </w:tblBorders>
     </w:tblPr>
+  </w:style>
+  <w:style w:type="character" w:customStyle="1" w:styleId="berschrift1Zchn">
+    <w:name w:val="Überschrift 1 Zchn"/>
+    <w:basedOn w:val="Absatz-Standardschriftart"/>
+    <w:link w:val="berschrift1"/>
+    <w:uiPriority w:val="9"/>
+    <w:rsid w:val="00D932E0"/>
+    <w:rPr>
+      <w:rFonts w:asciiTheme="majorHAnsi" w:eastAsiaTheme="majorEastAsia" w:hAnsiTheme="majorHAnsi" w:cstheme="majorBidi"/>
+      <w:b/>
+      <w:bCs/>
+      <w:color w:val="365F91" w:themeColor="accent1" w:themeShade="BF"/>
+      <w:sz w:val="28"/>
+      <w:szCs w:val="28"/>
+    </w:rPr>
   </w:style>
 </w:styles>
 </file>

</xml_diff>